<commit_message>
Changed step01.jl to allow it to run either locally or remotely. Updated docs. Renamed data subdirectories (corrected spelling error).
</commit_message>
<xml_diff>
--- a/docs/PPL Lessons Learned.docx
+++ b/docs/PPL Lessons Learned.docx
@@ -17,6 +17,7 @@
     <w:p>
       <w:pPr>
         <w:pStyle w:val="Caption"/>
+        <w:jc w:val="left"/>
         <w:rPr>
           <w:outline w:val="0"/>
           <w:color w:val="919191"/>
@@ -86,6 +87,7 @@
     <w:p>
       <w:pPr>
         <w:pStyle w:val="Caption"/>
+        <w:jc w:val="left"/>
         <w:rPr>
           <w:outline w:val="0"/>
           <w:color w:val="919191"/>
@@ -1415,7 +1417,7 @@
       <w:r>
         <w:drawing xmlns:a="http://schemas.openxmlformats.org/drawingml/2006/main">
           <wp:inline distT="0" distB="0" distL="0" distR="0">
-            <wp:extent cx="5486400" cy="3657601"/>
+            <wp:extent cx="5486400" cy="3657600"/>
             <wp:effectExtent l="0" t="0" r="0" b="0"/>
             <wp:docPr id="1073741827" name="officeArt object" descr="Image"/>
             <wp:cNvGraphicFramePr/>
@@ -1439,7 +1441,7 @@
                   <pic:spPr>
                     <a:xfrm>
                       <a:off x="0" y="0"/>
-                      <a:ext cx="5486400" cy="3657601"/>
+                      <a:ext cx="5486400" cy="3657600"/>
                     </a:xfrm>
                     <a:prstGeom prst="rect">
                       <a:avLst/>
@@ -1660,7 +1662,7 @@
           <w:rtl w:val="0"/>
           <w:lang w:val="en-US"/>
         </w:rPr>
-        <w:t>Probabilistic outlier modeling</w:t>
+        <w:t>Good at expressing inherently stochastic processes</w:t>
       </w:r>
       <w:r>
         <w:br w:type="textWrapping"/>
@@ -1756,6 +1758,22 @@
         </w:rPr>
         <w:t>Processor intensive / Long run times.</w:t>
       </w:r>
+      <w:r>
+        <w:rPr>
+          <w:b w:val="1"/>
+          <w:bCs w:val="1"/>
+        </w:rPr>
+        <w:br w:type="textWrapping"/>
+      </w:r>
+      <w:r>
+        <w:rPr>
+          <w:b w:val="0"/>
+          <w:bCs w:val="0"/>
+          <w:rtl w:val="0"/>
+          <w:lang w:val="en-US"/>
+        </w:rPr>
+        <w:t xml:space="preserve">When working with even small datasets and relatively simple models, we encountered run times of several minutes or tens of minutes.   We investigated the use of more powerful hardware and GPU acceleration.  </w:t>
+      </w:r>
     </w:p>
     <w:p>
       <w:pPr>
@@ -1778,6 +1796,22 @@
           <w:lang w:val="en-US"/>
         </w:rPr>
         <w:t>Tools can be hard to work with.</w:t>
+      </w:r>
+      <w:r>
+        <w:rPr>
+          <w:b w:val="1"/>
+          <w:bCs w:val="1"/>
+        </w:rPr>
+        <w:br w:type="textWrapping"/>
+      </w:r>
+      <w:r>
+        <w:rPr>
+          <w:b w:val="0"/>
+          <w:bCs w:val="0"/>
+          <w:rtl w:val="0"/>
+          <w:lang w:val="en-US"/>
+        </w:rPr>
+        <w:t xml:space="preserve">The fact that the probabilistic models frequently need some tuning to apply to different data sets limits the usefulness of this approach.  PPL parameters require the developer to specify values in probabilistic terms which is not always obvious or intuitive.  This requires users of the tool to have some understanding of PPL in order to effectively apply the tools.   </w:t>
       </w:r>
     </w:p>
     <w:sectPr>

</xml_diff>